<commit_message>
design overview docs - changes about const/logical const on Ptr objects
</commit_message>
<xml_diff>
--- a/Documentation/Design Overview.docx
+++ b/Documentation/Design Overview.docx
@@ -151,7 +151,15 @@
         <w:pStyle w:val="Code"/>
       </w:pPr>
       <w:r>
-        <w:t>String a = L“a”;</w:t>
+        <w:t xml:space="preserve">String a = </w:t>
+      </w:r>
+      <w:proofErr w:type="spellStart"/>
+      <w:r>
+        <w:t>L“a</w:t>
+      </w:r>
+      <w:proofErr w:type="spellEnd"/>
+      <w:r>
+        <w:t>”;</w:t>
       </w:r>
     </w:p>
     <w:p>
@@ -170,7 +178,15 @@
         <w:t>b</w:t>
       </w:r>
       <w:r>
-        <w:t xml:space="preserve"> += L”a”;</w:t>
+        <w:t xml:space="preserve"> += </w:t>
+      </w:r>
+      <w:proofErr w:type="spellStart"/>
+      <w:r>
+        <w:t>L”a</w:t>
+      </w:r>
+      <w:proofErr w:type="spellEnd"/>
+      <w:r>
+        <w:t>”;</w:t>
       </w:r>
     </w:p>
     <w:p>
@@ -178,7 +194,15 @@
         <w:pStyle w:val="Code"/>
       </w:pPr>
       <w:r>
-        <w:t>Assert (a == L”a”);</w:t>
+        <w:t xml:space="preserve">Assert (a == </w:t>
+      </w:r>
+      <w:proofErr w:type="spellStart"/>
+      <w:r>
+        <w:t>L”a</w:t>
+      </w:r>
+      <w:proofErr w:type="spellEnd"/>
+      <w:r>
+        <w:t>”);</w:t>
       </w:r>
     </w:p>
     <w:p>
@@ -190,8 +214,13 @@
       <w:pPr>
         <w:pStyle w:val="Heading2"/>
       </w:pPr>
-      <w:r>
-        <w:t>Ptr objects</w:t>
+      <w:proofErr w:type="spellStart"/>
+      <w:r>
+        <w:t>Ptr</w:t>
+      </w:r>
+      <w:proofErr w:type="spellEnd"/>
+      <w:r>
+        <w:t xml:space="preserve"> objects</w:t>
       </w:r>
       <w:r>
         <w:t xml:space="preserve"> at something of an exception</w:t>
@@ -208,12 +237,28 @@
         <w:t>pointer</w:t>
       </w:r>
       <w:r>
-        <w:t xml:space="preserve"> to that object. To emphasize this, Stroika uses the naming convention of Ptr at the end of the name, or as the name, of such objects.</w:t>
-      </w:r>
-    </w:p>
-    <w:p>
-      <w:r>
-        <w:t>These objects often have methods of the thing they point to – with a variety of convenient overloads etc, but copying those objects logically just copies a reference (pointer) to the underlying shared object.</w:t>
+        <w:t xml:space="preserve"> to that object. To emphasize this, Stroika uses the naming convention of </w:t>
+      </w:r>
+      <w:proofErr w:type="spellStart"/>
+      <w:r>
+        <w:t>Ptr</w:t>
+      </w:r>
+      <w:proofErr w:type="spellEnd"/>
+      <w:r>
+        <w:t xml:space="preserve"> at the end of the name, or as the name, of such objects.</w:t>
+      </w:r>
+    </w:p>
+    <w:p>
+      <w:r>
+        <w:t xml:space="preserve">These objects often have methods of the thing they point to – with a variety of convenient overloads </w:t>
+      </w:r>
+      <w:proofErr w:type="spellStart"/>
+      <w:r>
+        <w:t>etc</w:t>
+      </w:r>
+      <w:proofErr w:type="spellEnd"/>
+      <w:r>
+        <w:t>, but copying those objects logically just copies a reference (pointer) to the underlying shared object.</w:t>
       </w:r>
     </w:p>
     <w:p>
@@ -224,7 +269,15 @@
         <w:t>intrinsically</w:t>
       </w:r>
       <w:r>
-        <w:t xml:space="preserve"> (and named) ‘Ptr’ objects include:</w:t>
+        <w:t xml:space="preserve"> (and named) ‘</w:t>
+      </w:r>
+      <w:proofErr w:type="spellStart"/>
+      <w:r>
+        <w:t>Ptr</w:t>
+      </w:r>
+      <w:proofErr w:type="spellEnd"/>
+      <w:r>
+        <w:t>’ objects include:</w:t>
       </w:r>
     </w:p>
     <w:p>
@@ -236,7 +289,15 @@
         </w:numPr>
       </w:pPr>
       <w:r>
-        <w:t>Thread (Thread::Ptr)</w:t>
+        <w:t>Thread (Thread::</w:t>
+      </w:r>
+      <w:proofErr w:type="spellStart"/>
+      <w:r>
+        <w:t>Ptr</w:t>
+      </w:r>
+      <w:proofErr w:type="spellEnd"/>
+      <w:r>
+        <w:t>)</w:t>
       </w:r>
     </w:p>
     <w:p>
@@ -248,7 +309,39 @@
         </w:numPr>
       </w:pPr>
       <w:r>
-        <w:t>Socket (Socket::Ptr, as well as ConnectionlessSocket::Ptr etc)</w:t>
+        <w:t>Socket (Socket::</w:t>
+      </w:r>
+      <w:proofErr w:type="spellStart"/>
+      <w:r>
+        <w:t>Ptr</w:t>
+      </w:r>
+      <w:proofErr w:type="spellEnd"/>
+      <w:r>
+        <w:t xml:space="preserve">, as well as </w:t>
+      </w:r>
+      <w:proofErr w:type="spellStart"/>
+      <w:r>
+        <w:t>ConnectionlessSocket</w:t>
+      </w:r>
+      <w:proofErr w:type="spellEnd"/>
+      <w:r>
+        <w:t>::</w:t>
+      </w:r>
+      <w:proofErr w:type="spellStart"/>
+      <w:r>
+        <w:t>Ptr</w:t>
+      </w:r>
+      <w:proofErr w:type="spellEnd"/>
+      <w:r>
+        <w:t xml:space="preserve"> </w:t>
+      </w:r>
+      <w:proofErr w:type="spellStart"/>
+      <w:r>
+        <w:t>etc</w:t>
+      </w:r>
+      <w:proofErr w:type="spellEnd"/>
+      <w:r>
+        <w:t>)</w:t>
       </w:r>
     </w:p>
     <w:p>
@@ -259,8 +352,45 @@
           <w:numId w:val="5"/>
         </w:numPr>
       </w:pPr>
-      <w:r>
-        <w:t>InputStream::Ptr, OutputStream::Ptr, etc…</w:t>
+      <w:proofErr w:type="spellStart"/>
+      <w:r>
+        <w:t>InputStream</w:t>
+      </w:r>
+      <w:proofErr w:type="spellEnd"/>
+      <w:r>
+        <w:t>::</w:t>
+      </w:r>
+      <w:proofErr w:type="spellStart"/>
+      <w:r>
+        <w:t>Ptr</w:t>
+      </w:r>
+      <w:proofErr w:type="spellEnd"/>
+      <w:r>
+        <w:t xml:space="preserve">, </w:t>
+      </w:r>
+      <w:proofErr w:type="spellStart"/>
+      <w:r>
+        <w:t>OutputStream</w:t>
+      </w:r>
+      <w:proofErr w:type="spellEnd"/>
+      <w:r>
+        <w:t>::</w:t>
+      </w:r>
+      <w:proofErr w:type="spellStart"/>
+      <w:r>
+        <w:t>Ptr</w:t>
+      </w:r>
+      <w:proofErr w:type="spellEnd"/>
+      <w:r>
+        <w:t xml:space="preserve">, </w:t>
+      </w:r>
+      <w:proofErr w:type="spellStart"/>
+      <w:r>
+        <w:t>etc</w:t>
+      </w:r>
+      <w:proofErr w:type="spellEnd"/>
+      <w:r>
+        <w:t>…</w:t>
       </w:r>
     </w:p>
     <w:p>
@@ -268,8 +398,13 @@
         <w:pStyle w:val="Heading2"/>
       </w:pPr>
       <w:r>
-        <w:t>Iterator objects – halfway between by value and by reference/Ptr</w:t>
-      </w:r>
+        <w:t>Iterator objects – halfway between by value and by reference/</w:t>
+      </w:r>
+      <w:proofErr w:type="spellStart"/>
+      <w:r>
+        <w:t>Ptr</w:t>
+      </w:r>
+      <w:proofErr w:type="spellEnd"/>
     </w:p>
     <w:p>
       <w:r>
@@ -280,13 +415,26 @@
       <w:pPr>
         <w:pStyle w:val="Heading2"/>
       </w:pPr>
-      <w:r>
-        <w:t>SharedByValue&lt;T&gt;</w:t>
-      </w:r>
-    </w:p>
-    <w:p>
-      <w:r>
-        <w:t xml:space="preserve">A very helpful template class used internally in Stroika is SharedByValue&lt;T&gt;. You don’t need to know about this, but it </w:t>
+      <w:proofErr w:type="spellStart"/>
+      <w:r>
+        <w:t>SharedByValue</w:t>
+      </w:r>
+      <w:proofErr w:type="spellEnd"/>
+      <w:r>
+        <w:t>&lt;T&gt;</w:t>
+      </w:r>
+    </w:p>
+    <w:p>
+      <w:r>
+        <w:t xml:space="preserve">A very helpful template class used internally in Stroika is </w:t>
+      </w:r>
+      <w:proofErr w:type="spellStart"/>
+      <w:r>
+        <w:t>SharedByValue</w:t>
+      </w:r>
+      <w:proofErr w:type="spellEnd"/>
+      <w:r>
+        <w:t xml:space="preserve">&lt;T&gt;. You don’t need to know about this, but it </w:t>
       </w:r>
       <w:r>
         <w:t>may be</w:t>
@@ -296,17 +444,178 @@
       </w:r>
     </w:p>
     <w:p>
-      <w:r>
-        <w:t xml:space="preserve">SharedByValue implements ‘copy-on-write’, fairly simply and transparently. So you store your actual data in a ‘rep’ (letter part of letter-envelope pattern), and when const methods are accessed, you simply dereference the pointer. Such objects can be copied for the performance cost of </w:t>
+      <w:proofErr w:type="spellStart"/>
+      <w:r>
+        <w:t>SharedByValue</w:t>
+      </w:r>
+      <w:proofErr w:type="spellEnd"/>
+      <w:r>
+        <w:t xml:space="preserve"> implements ‘copy-on-write’, fairly simply and transparently. So you store your actual data in a ‘rep’ (letter part of letter-envelope pattern), and when </w:t>
+      </w:r>
+      <w:proofErr w:type="spellStart"/>
+      <w:r>
+        <w:t>const</w:t>
+      </w:r>
+      <w:proofErr w:type="spellEnd"/>
+      <w:r>
+        <w:t xml:space="preserve"> methods are accessed, you simply dereference the pointer. Such objects can be copied for the performance cost of </w:t>
       </w:r>
       <w:r>
         <w:t xml:space="preserve">copying </w:t>
       </w:r>
       <w:r>
-        <w:t>a shared_ptr&lt;&gt; - fairly cheap. The only time you pay (a significant) cost, is when you mutate one of these objects (which is already shared) – then you do the copyin</w:t>
+        <w:t xml:space="preserve">a </w:t>
+      </w:r>
+      <w:proofErr w:type="spellStart"/>
+      <w:r>
+        <w:t>shared_ptr</w:t>
+      </w:r>
+      <w:proofErr w:type="spellEnd"/>
+      <w:r>
+        <w:t>&lt;&gt; - fairly cheap. The only time you pay (a significant) cost, is when you mutate one of these objects (which is already shared) – then you do the copyin</w:t>
       </w:r>
       <w:r>
         <w:t>g of the data behind the object.</w:t>
+      </w:r>
+    </w:p>
+    <w:p>
+      <w:pPr>
+        <w:pStyle w:val="Heading1"/>
+      </w:pPr>
+      <w:proofErr w:type="spellStart"/>
+      <w:r>
+        <w:lastRenderedPageBreak/>
+        <w:t>Const</w:t>
+      </w:r>
+      <w:proofErr w:type="spellEnd"/>
+      <w:r>
+        <w:t xml:space="preserve"> and Logical </w:t>
+      </w:r>
+      <w:proofErr w:type="spellStart"/>
+      <w:r>
+        <w:t>Const</w:t>
+      </w:r>
+      <w:proofErr w:type="spellEnd"/>
+    </w:p>
+    <w:p>
+      <w:r>
+        <w:t xml:space="preserve">Generally Stroika uses the idea of logical </w:t>
+      </w:r>
+      <w:proofErr w:type="spellStart"/>
+      <w:r>
+        <w:t>const</w:t>
+      </w:r>
+      <w:proofErr w:type="spellEnd"/>
+      <w:r>
+        <w:t xml:space="preserve"> for its objects, and freely uses mutable for fields to enforce that notion.</w:t>
+      </w:r>
+    </w:p>
+    <w:p>
+      <w:r>
+        <w:t xml:space="preserve">But there is one case where this is slightly vague, and at first glance, may appear not fully adhered to: </w:t>
+      </w:r>
+      <w:proofErr w:type="spellStart"/>
+      <w:r>
+        <w:t>Ptr</w:t>
+      </w:r>
+      <w:proofErr w:type="spellEnd"/>
+      <w:r>
+        <w:t xml:space="preserve"> objects.</w:t>
+      </w:r>
+    </w:p>
+    <w:p>
+      <w:proofErr w:type="spellStart"/>
+      <w:r>
+        <w:t>Ptr</w:t>
+      </w:r>
+      <w:proofErr w:type="spellEnd"/>
+      <w:r>
+        <w:t xml:space="preserve"> objects are really combinations of two kinds of things – smart pointers – and short-hand accessors for the underlying thing.</w:t>
+      </w:r>
+    </w:p>
+    <w:p>
+      <w:r>
+        <w:t xml:space="preserve">Because of the C++ thread safety rules (always safe to access </w:t>
+      </w:r>
+      <w:proofErr w:type="spellStart"/>
+      <w:r>
+        <w:t>const</w:t>
+      </w:r>
+      <w:proofErr w:type="spellEnd"/>
+      <w:r>
+        <w:t xml:space="preserve"> methods from multiple threads at once so long as no writers, and the need for synchronization on writes) – and because these rules only apply literally and directly to the ‘envelope’ part – or the smart-pointer part of the object, we use the </w:t>
+      </w:r>
+      <w:proofErr w:type="spellStart"/>
+      <w:r>
+        <w:t>constness</w:t>
+      </w:r>
+      <w:proofErr w:type="spellEnd"/>
+      <w:r>
+        <w:t xml:space="preserve"> on </w:t>
+      </w:r>
+      <w:proofErr w:type="spellStart"/>
+      <w:r>
+        <w:t>Ptr</w:t>
+      </w:r>
+      <w:proofErr w:type="spellEnd"/>
+      <w:r>
+        <w:t xml:space="preserve"> objects to refer to the </w:t>
+      </w:r>
+      <w:proofErr w:type="spellStart"/>
+      <w:r>
+        <w:t>ptr</w:t>
+      </w:r>
+      <w:proofErr w:type="spellEnd"/>
+      <w:r>
+        <w:t xml:space="preserve"> itself, and not thing</w:t>
+      </w:r>
+      <w:bookmarkStart w:id="0" w:name="_GoBack"/>
+      <w:bookmarkEnd w:id="0"/>
+      <w:r>
+        <w:t xml:space="preserve"> pointed to.</w:t>
+      </w:r>
+    </w:p>
+    <w:p>
+      <w:r>
+        <w:t xml:space="preserve">We arguably COULD get rid of PTR objects and just use </w:t>
+      </w:r>
+      <w:proofErr w:type="spellStart"/>
+      <w:r>
+        <w:t>shared_ptr</w:t>
+      </w:r>
+      <w:proofErr w:type="spellEnd"/>
+      <w:r>
+        <w:t xml:space="preserve">&lt;T&gt; or </w:t>
+      </w:r>
+      <w:proofErr w:type="spellStart"/>
+      <w:r>
+        <w:t>shared_ptr</w:t>
+      </w:r>
+      <w:proofErr w:type="spellEnd"/>
+      <w:r>
+        <w:t>&lt;</w:t>
+      </w:r>
+      <w:proofErr w:type="spellStart"/>
+      <w:r>
+        <w:t>const</w:t>
+      </w:r>
+      <w:proofErr w:type="spellEnd"/>
+      <w:r>
+        <w:t xml:space="preserve"> T&gt; - but then we would lose the </w:t>
+      </w:r>
+      <w:r>
+        <w:t>convenience</w:t>
+      </w:r>
+      <w:r>
+        <w:t xml:space="preserve"> of having simple interfaces for reps, and more complex, overloading </w:t>
+      </w:r>
+      <w:proofErr w:type="spellStart"/>
+      <w:r>
+        <w:t>etc</w:t>
+      </w:r>
+      <w:proofErr w:type="spellEnd"/>
+      <w:r>
+        <w:t xml:space="preserve"> interfaces for calling. </w:t>
       </w:r>
     </w:p>
     <w:p>
@@ -333,18 +642,66 @@
     </w:p>
     <w:p>
       <w:r>
-        <w:t xml:space="preserve">Instead, Stroika mostly follows the C++ STL (Standard Template Library) thread safety convention, of having const methods always safe </w:t>
-      </w:r>
-      <w:r>
-        <w:t xml:space="preserve">for multiple readers, and non-const methods ONLY safe with a single caller at a time. </w:t>
-      </w:r>
-    </w:p>
-    <w:p>
-      <w:r>
-        <w:t>But that only goes one level deep – the outer object you are accessing. For the special case of these ‘Ptr’ objects, the user must also worry about synchronizing the internal shared ‘rep’ objects. The way this is done varies from class to class, and look at the particular ‘Ptr’ classes you are using to see. For example, Thread::Ptr internal rep objects are always internally synchronized</w:t>
-      </w:r>
-      <w:r>
-        <w:t xml:space="preserve"> (meaning the caller only need worry about synchronizing the Ptr object)</w:t>
+        <w:t xml:space="preserve">Instead, Stroika mostly follows the C++ STL (Standard Template Library) thread safety convention, of having </w:t>
+      </w:r>
+      <w:proofErr w:type="spellStart"/>
+      <w:r>
+        <w:t>const</w:t>
+      </w:r>
+      <w:proofErr w:type="spellEnd"/>
+      <w:r>
+        <w:t xml:space="preserve"> methods always safe </w:t>
+      </w:r>
+      <w:r>
+        <w:t>for multiple readers, and non-</w:t>
+      </w:r>
+      <w:proofErr w:type="spellStart"/>
+      <w:r>
+        <w:t>const</w:t>
+      </w:r>
+      <w:proofErr w:type="spellEnd"/>
+      <w:r>
+        <w:t xml:space="preserve"> methods ONLY safe with a single caller at a time. </w:t>
+      </w:r>
+    </w:p>
+    <w:p>
+      <w:r>
+        <w:t>But that only goes one level deep – the outer object you are accessing. For the special case of these ‘</w:t>
+      </w:r>
+      <w:proofErr w:type="spellStart"/>
+      <w:r>
+        <w:t>Ptr</w:t>
+      </w:r>
+      <w:proofErr w:type="spellEnd"/>
+      <w:r>
+        <w:t>’ objects, the user must also worry about synchronizing the internal shared ‘rep’ objects. The way this is done varies from class to class, and look at the particular ‘</w:t>
+      </w:r>
+      <w:proofErr w:type="spellStart"/>
+      <w:r>
+        <w:t>Ptr</w:t>
+      </w:r>
+      <w:proofErr w:type="spellEnd"/>
+      <w:r>
+        <w:t>’ classes you are using to see. For example, Thread::</w:t>
+      </w:r>
+      <w:proofErr w:type="spellStart"/>
+      <w:r>
+        <w:t>Ptr</w:t>
+      </w:r>
+      <w:proofErr w:type="spellEnd"/>
+      <w:r>
+        <w:t xml:space="preserve"> internal rep objects are always internally synchronized</w:t>
+      </w:r>
+      <w:r>
+        <w:t xml:space="preserve"> (meaning the caller only need worry about synchronizing the </w:t>
+      </w:r>
+      <w:proofErr w:type="spellStart"/>
+      <w:r>
+        <w:t>Ptr</w:t>
+      </w:r>
+      <w:proofErr w:type="spellEnd"/>
+      <w:r>
+        <w:t xml:space="preserve"> object)</w:t>
       </w:r>
       <w:r>
         <w:t xml:space="preserve">. Stream internal rep objects are by default, </w:t>
@@ -362,24 +719,64 @@
         <w:t>synchronized</w:t>
       </w:r>
       <w:r>
-        <w:t>, but you can easily construct a synchronized internal stream with InputStream&lt;&gt;::Synchronize () – for example.</w:t>
-      </w:r>
-    </w:p>
-    <w:p>
-      <w:r>
-        <w:t>And to synchronize any c++ object, you can always use the utility template Synch</w:t>
+        <w:t xml:space="preserve">, but you can easily construct a synchronized internal stream with </w:t>
+      </w:r>
+      <w:proofErr w:type="spellStart"/>
+      <w:r>
+        <w:t>InputStream</w:t>
+      </w:r>
+      <w:proofErr w:type="spellEnd"/>
+      <w:r>
+        <w:t>&lt;&gt;:</w:t>
+      </w:r>
+      <w:proofErr w:type="gramStart"/>
+      <w:r>
+        <w:t>:Synchronize</w:t>
+      </w:r>
+      <w:proofErr w:type="gramEnd"/>
+      <w:r>
+        <w:t xml:space="preserve"> () – for example.</w:t>
+      </w:r>
+    </w:p>
+    <w:p>
+      <w:r>
+        <w:t xml:space="preserve">And to synchronize any </w:t>
+      </w:r>
+      <w:proofErr w:type="spellStart"/>
+      <w:r>
+        <w:t>c++</w:t>
+      </w:r>
+      <w:proofErr w:type="spellEnd"/>
+      <w:r>
+        <w:t xml:space="preserve"> object, you can always use the utility template Synch</w:t>
       </w:r>
       <w:r>
         <w:t>r</w:t>
       </w:r>
       <w:r>
-        <w:t>onized&lt;T&gt; - to wrap access to the object. You can also use lock_g</w:t>
+        <w:t xml:space="preserve">onized&lt;T&gt; - to wrap access to the object. You can also use </w:t>
+      </w:r>
+      <w:proofErr w:type="spellStart"/>
+      <w:r>
+        <w:t>lock_g</w:t>
       </w:r>
       <w:r>
         <w:t>u</w:t>
       </w:r>
       <w:r>
-        <w:t xml:space="preserve">ard&lt;&gt; etc, but </w:t>
+        <w:t>ard</w:t>
+      </w:r>
+      <w:proofErr w:type="spellEnd"/>
+      <w:r>
+        <w:t xml:space="preserve">&lt;&gt; </w:t>
+      </w:r>
+      <w:proofErr w:type="spellStart"/>
+      <w:r>
+        <w:t>etc</w:t>
+      </w:r>
+      <w:proofErr w:type="spellEnd"/>
+      <w:r>
+        <w:t xml:space="preserve">, but </w:t>
       </w:r>
       <w:r>
         <w:t>Synchronized</w:t>
@@ -394,7 +791,15 @@
         <w:t xml:space="preserve"> way MU</w:t>
       </w:r>
       <w:r>
-        <w:t xml:space="preserve">CH simpler and more transparent (but only synchronizes the ‘envelope’ – not the ‘shared rep’ of ‘Ptr’ objects. </w:t>
+        <w:t>CH simpler and more transparent (but only synchronizes the ‘envelope’ – not the ‘shared rep’ of ‘</w:t>
+      </w:r>
+      <w:proofErr w:type="spellStart"/>
+      <w:r>
+        <w:t>Ptr</w:t>
+      </w:r>
+      <w:proofErr w:type="spellEnd"/>
+      <w:r>
+        <w:t xml:space="preserve">’ objects. </w:t>
       </w:r>
     </w:p>
     <w:p>
@@ -407,7 +812,15 @@
         <w:pStyle w:val="Heading2"/>
       </w:pPr>
       <w:r>
-        <w:t>Debug::AssertExternallySynchronized&lt;T&gt;</w:t>
+        <w:t>Debug::</w:t>
+      </w:r>
+      <w:proofErr w:type="spellStart"/>
+      <w:r>
+        <w:t>AssertExternallySynchronized</w:t>
+      </w:r>
+      <w:proofErr w:type="spellEnd"/>
+      <w:r>
+        <w:t>&lt;T&gt;</w:t>
       </w:r>
     </w:p>
     <w:p>
@@ -418,11 +831,13 @@
         <w:t>ensure</w:t>
       </w:r>
       <w:r>
-        <w:t xml:space="preserve"> that Stroika classes are used in a thread safe manner, the helper class </w:t>
-      </w:r>
-      <w:r>
-        <w:t>Debug::AssertExternallySynchronized</w:t>
-      </w:r>
+        <w:t xml:space="preserve"> that Stroika classes are used in a thread safe manner, the helper class Debug::</w:t>
+      </w:r>
+      <w:proofErr w:type="spellStart"/>
+      <w:r>
+        <w:t>AssertExternallySynchronized</w:t>
+      </w:r>
+      <w:proofErr w:type="spellEnd"/>
       <w:r>
         <w:t>&lt;T&gt; is used fairly consistently throughout Stroika to ‘wrap’ objects in a thread-safety-checking envelope. This has no performance cost (space or runtime) in release builds, but has a significant (roughly 2x slowdown) in debug builds.</w:t>
       </w:r>
@@ -456,10 +871,7 @@
         <w:t>They are especially useful to help validate that any subtle bugs aren’t present ONLY in release builds, but not in debug builds (extremely rare, but it can happen).</w:t>
       </w:r>
     </w:p>
-    <w:p>
-      <w:bookmarkStart w:id="0" w:name="_GoBack"/>
-      <w:bookmarkEnd w:id="0"/>
-    </w:p>
+    <w:p/>
     <w:sectPr>
       <w:pgSz w:w="12240" w:h="15840"/>
       <w:pgMar w:top="1440" w:right="1440" w:bottom="1440" w:left="1440" w:header="720" w:footer="720" w:gutter="0"/>

</xml_diff>

<commit_message>
mostly cleanups of threadsafety docs - again mostly for new Streams code - and ohter similar cleanups
</commit_message>
<xml_diff>
--- a/Documentation/Design Overview.docx
+++ b/Documentation/Design Overview.docx
@@ -151,15 +151,7 @@
         <w:pStyle w:val="Code"/>
       </w:pPr>
       <w:r>
-        <w:t xml:space="preserve">String a = </w:t>
-      </w:r>
-      <w:proofErr w:type="spellStart"/>
-      <w:r>
-        <w:t>L“a</w:t>
-      </w:r>
-      <w:proofErr w:type="spellEnd"/>
-      <w:r>
-        <w:t>”;</w:t>
+        <w:t>String a = L“a”;</w:t>
       </w:r>
     </w:p>
     <w:p>
@@ -178,15 +170,7 @@
         <w:t>b</w:t>
       </w:r>
       <w:r>
-        <w:t xml:space="preserve"> += </w:t>
-      </w:r>
-      <w:proofErr w:type="spellStart"/>
-      <w:r>
-        <w:t>L”a</w:t>
-      </w:r>
-      <w:proofErr w:type="spellEnd"/>
-      <w:r>
-        <w:t>”;</w:t>
+        <w:t xml:space="preserve"> += L”a”;</w:t>
       </w:r>
     </w:p>
     <w:p>
@@ -194,15 +178,7 @@
         <w:pStyle w:val="Code"/>
       </w:pPr>
       <w:r>
-        <w:t xml:space="preserve">Assert (a == </w:t>
-      </w:r>
-      <w:proofErr w:type="spellStart"/>
-      <w:r>
-        <w:t>L”a</w:t>
-      </w:r>
-      <w:proofErr w:type="spellEnd"/>
-      <w:r>
-        <w:t>”);</w:t>
+        <w:t>Assert (a == L”a”);</w:t>
       </w:r>
     </w:p>
     <w:p>
@@ -214,13 +190,8 @@
       <w:pPr>
         <w:pStyle w:val="Heading2"/>
       </w:pPr>
-      <w:proofErr w:type="spellStart"/>
-      <w:r>
-        <w:t>Ptr</w:t>
-      </w:r>
-      <w:proofErr w:type="spellEnd"/>
-      <w:r>
-        <w:t xml:space="preserve"> objects</w:t>
+      <w:r>
+        <w:t>Ptr objects</w:t>
       </w:r>
       <w:r>
         <w:t xml:space="preserve"> at something of an exception</w:t>
@@ -237,28 +208,12 @@
         <w:t>pointer</w:t>
       </w:r>
       <w:r>
-        <w:t xml:space="preserve"> to that object. To emphasize this, Stroika uses the naming convention of </w:t>
-      </w:r>
-      <w:proofErr w:type="spellStart"/>
-      <w:r>
-        <w:t>Ptr</w:t>
-      </w:r>
-      <w:proofErr w:type="spellEnd"/>
-      <w:r>
-        <w:t xml:space="preserve"> at the end of the name, or as the name, of such objects.</w:t>
-      </w:r>
-    </w:p>
-    <w:p>
-      <w:r>
-        <w:t xml:space="preserve">These objects often have methods of the thing they point to – with a variety of convenient overloads </w:t>
-      </w:r>
-      <w:proofErr w:type="spellStart"/>
-      <w:r>
-        <w:t>etc</w:t>
-      </w:r>
-      <w:proofErr w:type="spellEnd"/>
-      <w:r>
-        <w:t>, but copying those objects logically just copies a reference (pointer) to the underlying shared object.</w:t>
+        <w:t xml:space="preserve"> to that object. To emphasize this, Stroika uses the naming convention of Ptr at the end of the name, or as the name, of such objects.</w:t>
+      </w:r>
+    </w:p>
+    <w:p>
+      <w:r>
+        <w:t>These objects often have methods of the thing they point to – with a variety of convenient overloads etc, but copying those objects logically just copies a reference (pointer) to the underlying shared object.</w:t>
       </w:r>
     </w:p>
     <w:p>
@@ -269,15 +224,7 @@
         <w:t>intrinsically</w:t>
       </w:r>
       <w:r>
-        <w:t xml:space="preserve"> (and named) ‘</w:t>
-      </w:r>
-      <w:proofErr w:type="spellStart"/>
-      <w:r>
-        <w:t>Ptr</w:t>
-      </w:r>
-      <w:proofErr w:type="spellEnd"/>
-      <w:r>
-        <w:t>’ objects include:</w:t>
+        <w:t xml:space="preserve"> (and named) ‘Ptr’ objects include:</w:t>
       </w:r>
     </w:p>
     <w:p>
@@ -289,15 +236,7 @@
         </w:numPr>
       </w:pPr>
       <w:r>
-        <w:t>Thread (Thread::</w:t>
-      </w:r>
-      <w:proofErr w:type="spellStart"/>
-      <w:r>
-        <w:t>Ptr</w:t>
-      </w:r>
-      <w:proofErr w:type="spellEnd"/>
-      <w:r>
-        <w:t>)</w:t>
+        <w:t>Thread (Thread::Ptr)</w:t>
       </w:r>
     </w:p>
     <w:p>
@@ -309,39 +248,7 @@
         </w:numPr>
       </w:pPr>
       <w:r>
-        <w:t>Socket (Socket::</w:t>
-      </w:r>
-      <w:proofErr w:type="spellStart"/>
-      <w:r>
-        <w:t>Ptr</w:t>
-      </w:r>
-      <w:proofErr w:type="spellEnd"/>
-      <w:r>
-        <w:t xml:space="preserve">, as well as </w:t>
-      </w:r>
-      <w:proofErr w:type="spellStart"/>
-      <w:r>
-        <w:t>ConnectionlessSocket</w:t>
-      </w:r>
-      <w:proofErr w:type="spellEnd"/>
-      <w:r>
-        <w:t>::</w:t>
-      </w:r>
-      <w:proofErr w:type="spellStart"/>
-      <w:r>
-        <w:t>Ptr</w:t>
-      </w:r>
-      <w:proofErr w:type="spellEnd"/>
-      <w:r>
-        <w:t xml:space="preserve"> </w:t>
-      </w:r>
-      <w:proofErr w:type="spellStart"/>
-      <w:r>
-        <w:t>etc</w:t>
-      </w:r>
-      <w:proofErr w:type="spellEnd"/>
-      <w:r>
-        <w:t>)</w:t>
+        <w:t>Socket (Socket::Ptr, as well as ConnectionlessSocket::Ptr etc)</w:t>
       </w:r>
     </w:p>
     <w:p>
@@ -352,45 +259,8 @@
           <w:numId w:val="5"/>
         </w:numPr>
       </w:pPr>
-      <w:proofErr w:type="spellStart"/>
-      <w:r>
-        <w:t>InputStream</w:t>
-      </w:r>
-      <w:proofErr w:type="spellEnd"/>
-      <w:r>
-        <w:t>::</w:t>
-      </w:r>
-      <w:proofErr w:type="spellStart"/>
-      <w:r>
-        <w:t>Ptr</w:t>
-      </w:r>
-      <w:proofErr w:type="spellEnd"/>
-      <w:r>
-        <w:t xml:space="preserve">, </w:t>
-      </w:r>
-      <w:proofErr w:type="spellStart"/>
-      <w:r>
-        <w:t>OutputStream</w:t>
-      </w:r>
-      <w:proofErr w:type="spellEnd"/>
-      <w:r>
-        <w:t>::</w:t>
-      </w:r>
-      <w:proofErr w:type="spellStart"/>
-      <w:r>
-        <w:t>Ptr</w:t>
-      </w:r>
-      <w:proofErr w:type="spellEnd"/>
-      <w:r>
-        <w:t xml:space="preserve">, </w:t>
-      </w:r>
-      <w:proofErr w:type="spellStart"/>
-      <w:r>
-        <w:t>etc</w:t>
-      </w:r>
-      <w:proofErr w:type="spellEnd"/>
-      <w:r>
-        <w:t>…</w:t>
+      <w:r>
+        <w:t>InputStream::Ptr, OutputStream::Ptr, etc…</w:t>
       </w:r>
     </w:p>
     <w:p>
@@ -398,13 +268,8 @@
         <w:pStyle w:val="Heading2"/>
       </w:pPr>
       <w:r>
-        <w:t>Iterator objects – halfway between by value and by reference/</w:t>
-      </w:r>
-      <w:proofErr w:type="spellStart"/>
-      <w:r>
-        <w:t>Ptr</w:t>
-      </w:r>
-      <w:proofErr w:type="spellEnd"/>
+        <w:t>Iterator objects – halfway between by value and by reference/Ptr</w:t>
+      </w:r>
     </w:p>
     <w:p>
       <w:r>
@@ -415,26 +280,13 @@
       <w:pPr>
         <w:pStyle w:val="Heading2"/>
       </w:pPr>
-      <w:proofErr w:type="spellStart"/>
-      <w:r>
-        <w:t>SharedByValue</w:t>
-      </w:r>
-      <w:proofErr w:type="spellEnd"/>
-      <w:r>
-        <w:t>&lt;T&gt;</w:t>
-      </w:r>
-    </w:p>
-    <w:p>
-      <w:r>
-        <w:t xml:space="preserve">A very helpful template class used internally in Stroika is </w:t>
-      </w:r>
-      <w:proofErr w:type="spellStart"/>
-      <w:r>
-        <w:t>SharedByValue</w:t>
-      </w:r>
-      <w:proofErr w:type="spellEnd"/>
-      <w:r>
-        <w:t xml:space="preserve">&lt;T&gt;. You don’t need to know about this, but it </w:t>
+      <w:r>
+        <w:t>SharedByValue&lt;T&gt;</w:t>
+      </w:r>
+    </w:p>
+    <w:p>
+      <w:r>
+        <w:t xml:space="preserve">A very helpful template class used internally in Stroika is SharedByValue&lt;T&gt;. You don’t need to know about this, but it </w:t>
       </w:r>
       <w:r>
         <w:t>may be</w:t>
@@ -444,35 +296,14 @@
       </w:r>
     </w:p>
     <w:p>
-      <w:proofErr w:type="spellStart"/>
-      <w:r>
-        <w:t>SharedByValue</w:t>
-      </w:r>
-      <w:proofErr w:type="spellEnd"/>
-      <w:r>
-        <w:t xml:space="preserve"> implements ‘copy-on-write’, fairly simply and transparently. So you store your actual data in a ‘rep’ (letter part of letter-envelope pattern), and when </w:t>
-      </w:r>
-      <w:proofErr w:type="spellStart"/>
-      <w:r>
-        <w:t>const</w:t>
-      </w:r>
-      <w:proofErr w:type="spellEnd"/>
-      <w:r>
-        <w:t xml:space="preserve"> methods are accessed, you simply dereference the pointer. Such objects can be copied for the performance cost of </w:t>
+      <w:r>
+        <w:t xml:space="preserve">SharedByValue implements ‘copy-on-write’, fairly simply and transparently. So you store your actual data in a ‘rep’ (letter part of letter-envelope pattern), and when const methods are accessed, you simply dereference the pointer. Such objects can be copied for the performance cost of </w:t>
       </w:r>
       <w:r>
         <w:t xml:space="preserve">copying </w:t>
       </w:r>
       <w:r>
-        <w:t xml:space="preserve">a </w:t>
-      </w:r>
-      <w:proofErr w:type="spellStart"/>
-      <w:r>
-        <w:t>shared_ptr</w:t>
-      </w:r>
-      <w:proofErr w:type="spellEnd"/>
-      <w:r>
-        <w:t>&lt;&gt; - fairly cheap. The only time you pay (a significant) cost, is when you mutate one of these objects (which is already shared) – then you do the copyin</w:t>
+        <w:t>a shared_ptr&lt;&gt; - fairly cheap. The only time you pay (a significant) cost, is when you mutate one of these objects (which is already shared) – then you do the copyin</w:t>
       </w:r>
       <w:r>
         <w:t>g of the data behind the object.</w:t>
@@ -482,140 +313,40 @@
       <w:pPr>
         <w:pStyle w:val="Heading1"/>
       </w:pPr>
-      <w:proofErr w:type="spellStart"/>
       <w:r>
         <w:lastRenderedPageBreak/>
-        <w:t>Const</w:t>
-      </w:r>
-      <w:proofErr w:type="spellEnd"/>
-      <w:r>
-        <w:t xml:space="preserve"> and Logical </w:t>
-      </w:r>
-      <w:proofErr w:type="spellStart"/>
-      <w:r>
-        <w:t>Const</w:t>
-      </w:r>
-      <w:proofErr w:type="spellEnd"/>
-    </w:p>
-    <w:p>
-      <w:r>
-        <w:t xml:space="preserve">Generally Stroika uses the idea of logical </w:t>
-      </w:r>
-      <w:proofErr w:type="spellStart"/>
-      <w:r>
-        <w:t>const</w:t>
-      </w:r>
-      <w:proofErr w:type="spellEnd"/>
-      <w:r>
-        <w:t xml:space="preserve"> for its objects, and freely uses mutable for fields to enforce that notion.</w:t>
-      </w:r>
-    </w:p>
-    <w:p>
-      <w:r>
-        <w:t xml:space="preserve">But there is one case where this is slightly vague, and at first glance, may appear not fully adhered to: </w:t>
-      </w:r>
-      <w:proofErr w:type="spellStart"/>
-      <w:r>
-        <w:t>Ptr</w:t>
-      </w:r>
-      <w:proofErr w:type="spellEnd"/>
-      <w:r>
-        <w:t xml:space="preserve"> objects.</w:t>
-      </w:r>
-    </w:p>
-    <w:p>
-      <w:proofErr w:type="spellStart"/>
-      <w:r>
-        <w:t>Ptr</w:t>
-      </w:r>
-      <w:proofErr w:type="spellEnd"/>
-      <w:r>
-        <w:t xml:space="preserve"> objects are really combinations of two kinds of things – smart pointers – and short-hand accessors for the underlying thing.</w:t>
-      </w:r>
-    </w:p>
-    <w:p>
-      <w:r>
-        <w:t xml:space="preserve">Because of the C++ thread safety rules (always safe to access </w:t>
-      </w:r>
-      <w:proofErr w:type="spellStart"/>
-      <w:r>
-        <w:t>const</w:t>
-      </w:r>
-      <w:proofErr w:type="spellEnd"/>
-      <w:r>
-        <w:t xml:space="preserve"> methods from multiple threads at once so long as no writers, and the need for synchronization on writes) – and because these rules only apply literally and directly to the ‘envelope’ part – or the smart-pointer part of the object, we use the </w:t>
-      </w:r>
-      <w:proofErr w:type="spellStart"/>
-      <w:r>
-        <w:t>constness</w:t>
-      </w:r>
-      <w:proofErr w:type="spellEnd"/>
-      <w:r>
-        <w:t xml:space="preserve"> on </w:t>
-      </w:r>
-      <w:proofErr w:type="spellStart"/>
-      <w:r>
-        <w:t>Ptr</w:t>
-      </w:r>
-      <w:proofErr w:type="spellEnd"/>
-      <w:r>
-        <w:t xml:space="preserve"> objects to refer to the </w:t>
-      </w:r>
-      <w:proofErr w:type="spellStart"/>
-      <w:r>
-        <w:t>ptr</w:t>
-      </w:r>
-      <w:proofErr w:type="spellEnd"/>
-      <w:r>
-        <w:t xml:space="preserve"> itself, and not thing</w:t>
-      </w:r>
-      <w:bookmarkStart w:id="0" w:name="_GoBack"/>
-      <w:bookmarkEnd w:id="0"/>
-      <w:r>
-        <w:t xml:space="preserve"> pointed to.</w:t>
-      </w:r>
-    </w:p>
-    <w:p>
-      <w:r>
-        <w:t xml:space="preserve">We arguably COULD get rid of PTR objects and just use </w:t>
-      </w:r>
-      <w:proofErr w:type="spellStart"/>
-      <w:r>
-        <w:t>shared_ptr</w:t>
-      </w:r>
-      <w:proofErr w:type="spellEnd"/>
-      <w:r>
-        <w:t xml:space="preserve">&lt;T&gt; or </w:t>
-      </w:r>
-      <w:proofErr w:type="spellStart"/>
-      <w:r>
-        <w:t>shared_ptr</w:t>
-      </w:r>
-      <w:proofErr w:type="spellEnd"/>
-      <w:r>
-        <w:t>&lt;</w:t>
-      </w:r>
-      <w:proofErr w:type="spellStart"/>
-      <w:r>
-        <w:t>const</w:t>
-      </w:r>
-      <w:proofErr w:type="spellEnd"/>
-      <w:r>
-        <w:t xml:space="preserve"> T&gt; - but then we would lose the </w:t>
+        <w:t>Const and Logical Const</w:t>
+      </w:r>
+    </w:p>
+    <w:p>
+      <w:r>
+        <w:t>Generally Stroika uses the idea of logical const for its objects, and freely uses mutable for fields to enforce that notion.</w:t>
+      </w:r>
+    </w:p>
+    <w:p>
+      <w:r>
+        <w:t>But there is one case where this is slightly vague, and at first glance, may appear not fully adhered to: Ptr objects.</w:t>
+      </w:r>
+    </w:p>
+    <w:p>
+      <w:r>
+        <w:t>Ptr objects are really combinations of two kinds of things – smart pointers – and short-hand accessors for the underlying thing.</w:t>
+      </w:r>
+    </w:p>
+    <w:p>
+      <w:r>
+        <w:t>Because of the C++ thread safety rules (always safe to access const methods from multiple threads at once so long as no writers, and the need for synchronization on writes) – and because these rules only apply literally and directly to the ‘envelope’ part – or the smart-pointer part of the object, we use the constness on Ptr objects to refer to the ptr itself, and not thing pointed to.</w:t>
+      </w:r>
+    </w:p>
+    <w:p>
+      <w:r>
+        <w:t xml:space="preserve">We arguably COULD get rid of PTR objects and just use shared_ptr&lt;T&gt; or shared_ptr&lt;const T&gt; - but then we would lose the </w:t>
       </w:r>
       <w:r>
         <w:t>convenience</w:t>
       </w:r>
       <w:r>
-        <w:t xml:space="preserve"> of having simple interfaces for reps, and more complex, overloading </w:t>
-      </w:r>
-      <w:proofErr w:type="spellStart"/>
-      <w:r>
-        <w:t>etc</w:t>
-      </w:r>
-      <w:proofErr w:type="spellEnd"/>
-      <w:r>
-        <w:t xml:space="preserve"> interfaces for calling. </w:t>
+        <w:t xml:space="preserve"> of having simple interfaces for reps, and more complex, overloading etc interfaces for calling. </w:t>
       </w:r>
     </w:p>
     <w:p>
@@ -642,66 +373,18 @@
     </w:p>
     <w:p>
       <w:r>
-        <w:t xml:space="preserve">Instead, Stroika mostly follows the C++ STL (Standard Template Library) thread safety convention, of having </w:t>
-      </w:r>
-      <w:proofErr w:type="spellStart"/>
-      <w:r>
-        <w:t>const</w:t>
-      </w:r>
-      <w:proofErr w:type="spellEnd"/>
-      <w:r>
-        <w:t xml:space="preserve"> methods always safe </w:t>
-      </w:r>
-      <w:r>
-        <w:t>for multiple readers, and non-</w:t>
-      </w:r>
-      <w:proofErr w:type="spellStart"/>
-      <w:r>
-        <w:t>const</w:t>
-      </w:r>
-      <w:proofErr w:type="spellEnd"/>
-      <w:r>
-        <w:t xml:space="preserve"> methods ONLY safe with a single caller at a time. </w:t>
-      </w:r>
-    </w:p>
-    <w:p>
-      <w:r>
-        <w:t>But that only goes one level deep – the outer object you are accessing. For the special case of these ‘</w:t>
-      </w:r>
-      <w:proofErr w:type="spellStart"/>
-      <w:r>
-        <w:t>Ptr</w:t>
-      </w:r>
-      <w:proofErr w:type="spellEnd"/>
-      <w:r>
-        <w:t>’ objects, the user must also worry about synchronizing the internal shared ‘rep’ objects. The way this is done varies from class to class, and look at the particular ‘</w:t>
-      </w:r>
-      <w:proofErr w:type="spellStart"/>
-      <w:r>
-        <w:t>Ptr</w:t>
-      </w:r>
-      <w:proofErr w:type="spellEnd"/>
-      <w:r>
-        <w:t>’ classes you are using to see. For example, Thread::</w:t>
-      </w:r>
-      <w:proofErr w:type="spellStart"/>
-      <w:r>
-        <w:t>Ptr</w:t>
-      </w:r>
-      <w:proofErr w:type="spellEnd"/>
-      <w:r>
-        <w:t xml:space="preserve"> internal rep objects are always internally synchronized</w:t>
-      </w:r>
-      <w:r>
-        <w:t xml:space="preserve"> (meaning the caller only need worry about synchronizing the </w:t>
-      </w:r>
-      <w:proofErr w:type="spellStart"/>
-      <w:r>
-        <w:t>Ptr</w:t>
-      </w:r>
-      <w:proofErr w:type="spellEnd"/>
-      <w:r>
-        <w:t xml:space="preserve"> object)</w:t>
+        <w:t xml:space="preserve">Instead, Stroika mostly follows the C++ STL (Standard Template Library) thread safety convention, of having const methods always safe </w:t>
+      </w:r>
+      <w:r>
+        <w:t xml:space="preserve">for multiple readers, and non-const methods ONLY safe with a single caller at a time. </w:t>
+      </w:r>
+    </w:p>
+    <w:p>
+      <w:r>
+        <w:t>But that only goes one level deep – the outer object you are accessing. For the special case of these ‘Ptr’ objects, the user must also worry about synchronizing the internal shared ‘rep’ objects. The way this is done varies from class to class, and look at the particular ‘Ptr’ classes you are using to see. For example, Thread::Ptr internal rep objects are always internally synchronized</w:t>
+      </w:r>
+      <w:r>
+        <w:t xml:space="preserve"> (meaning the caller only need worry about synchronizing the Ptr object)</w:t>
       </w:r>
       <w:r>
         <w:t xml:space="preserve">. Stream internal rep objects are by default, </w:t>
@@ -719,64 +402,24 @@
         <w:t>synchronized</w:t>
       </w:r>
       <w:r>
-        <w:t xml:space="preserve">, but you can easily construct a synchronized internal stream with </w:t>
-      </w:r>
-      <w:proofErr w:type="spellStart"/>
-      <w:r>
-        <w:t>InputStream</w:t>
-      </w:r>
-      <w:proofErr w:type="spellEnd"/>
-      <w:r>
-        <w:t>&lt;&gt;:</w:t>
-      </w:r>
-      <w:proofErr w:type="gramStart"/>
-      <w:r>
-        <w:t>:Synchronize</w:t>
-      </w:r>
-      <w:proofErr w:type="gramEnd"/>
-      <w:r>
-        <w:t xml:space="preserve"> () – for example.</w:t>
-      </w:r>
-    </w:p>
-    <w:p>
-      <w:r>
-        <w:t xml:space="preserve">And to synchronize any </w:t>
-      </w:r>
-      <w:proofErr w:type="spellStart"/>
-      <w:r>
-        <w:t>c++</w:t>
-      </w:r>
-      <w:proofErr w:type="spellEnd"/>
-      <w:r>
-        <w:t xml:space="preserve"> object, you can always use the utility template Synch</w:t>
+        <w:t>, but you can easily construct a synchronized internal stream with InputStream&lt;&gt;::Synchronize () – for example.</w:t>
+      </w:r>
+    </w:p>
+    <w:p>
+      <w:r>
+        <w:t>And to synchronize any c++ object, you can always use the utility template Synch</w:t>
       </w:r>
       <w:r>
         <w:t>r</w:t>
       </w:r>
       <w:r>
-        <w:t xml:space="preserve">onized&lt;T&gt; - to wrap access to the object. You can also use </w:t>
-      </w:r>
-      <w:proofErr w:type="spellStart"/>
-      <w:r>
-        <w:t>lock_g</w:t>
+        <w:t>onized&lt;T&gt; - to wrap access to the object. You can also use lock_g</w:t>
       </w:r>
       <w:r>
         <w:t>u</w:t>
       </w:r>
       <w:r>
-        <w:t>ard</w:t>
-      </w:r>
-      <w:proofErr w:type="spellEnd"/>
-      <w:r>
-        <w:t xml:space="preserve">&lt;&gt; </w:t>
-      </w:r>
-      <w:proofErr w:type="spellStart"/>
-      <w:r>
-        <w:t>etc</w:t>
-      </w:r>
-      <w:proofErr w:type="spellEnd"/>
-      <w:r>
-        <w:t xml:space="preserve">, but </w:t>
+        <w:t xml:space="preserve">ard&lt;&gt; etc, but </w:t>
       </w:r>
       <w:r>
         <w:t>Synchronized</w:t>
@@ -791,15 +434,7 @@
         <w:t xml:space="preserve"> way MU</w:t>
       </w:r>
       <w:r>
-        <w:t>CH simpler and more transparent (but only synchronizes the ‘envelope’ – not the ‘shared rep’ of ‘</w:t>
-      </w:r>
-      <w:proofErr w:type="spellStart"/>
-      <w:r>
-        <w:t>Ptr</w:t>
-      </w:r>
-      <w:proofErr w:type="spellEnd"/>
-      <w:r>
-        <w:t xml:space="preserve">’ objects. </w:t>
+        <w:t xml:space="preserve">CH simpler and more transparent (but only synchronizes the ‘envelope’ – not the ‘shared rep’ of ‘Ptr’ objects. </w:t>
       </w:r>
     </w:p>
     <w:p>
@@ -812,15 +447,31 @@
         <w:pStyle w:val="Heading2"/>
       </w:pPr>
       <w:r>
-        <w:t>Debug::</w:t>
-      </w:r>
-      <w:proofErr w:type="spellStart"/>
-      <w:r>
-        <w:t>AssertExternallySynchronized</w:t>
-      </w:r>
-      <w:proofErr w:type="spellEnd"/>
-      <w:r>
-        <w:t>&lt;T&gt;</w:t>
+        <w:t>Ptr vs. Rep (e.g Streams) thread safety</w:t>
+      </w:r>
+    </w:p>
+    <w:p>
+      <w:r>
+        <w:t>In the several families of classes, such as Threads, Streams (InputStream, OutputStream etc), Sockets, and others using the letter-envelope paradigm, users must separately consider the thread safety of the letter and the envelope.</w:t>
+      </w:r>
+    </w:p>
+    <w:p>
+      <w:r>
+        <w:t xml:space="preserve">The envelope typically follows </w:t>
+      </w:r>
+      <w:r>
+        <w:t>C++-Standard-Thread-Safety</w:t>
+      </w:r>
+      <w:r>
+        <w:t>, but the thread safety rules applying to the letter (shared rep object) – depend on how that object was created. So see its Object::New () method for documentation on this.</w:t>
+      </w:r>
+    </w:p>
+    <w:p>
+      <w:pPr>
+        <w:pStyle w:val="Heading2"/>
+      </w:pPr>
+      <w:r>
+        <w:t>Debug::AssertExternallySynchronized&lt;T&gt;</w:t>
       </w:r>
     </w:p>
     <w:p>
@@ -831,15 +482,7 @@
         <w:t>ensure</w:t>
       </w:r>
       <w:r>
-        <w:t xml:space="preserve"> that Stroika classes are used in a thread safe manner, the helper class Debug::</w:t>
-      </w:r>
-      <w:proofErr w:type="spellStart"/>
-      <w:r>
-        <w:t>AssertExternallySynchronized</w:t>
-      </w:r>
-      <w:proofErr w:type="spellEnd"/>
-      <w:r>
-        <w:t>&lt;T&gt; is used fairly consistently throughout Stroika to ‘wrap’ objects in a thread-safety-checking envelope. This has no performance cost (space or runtime) in release builds, but has a significant (roughly 2x slowdown) in debug builds.</w:t>
+        <w:t xml:space="preserve"> that Stroika classes are used in a thread safe manner, the helper class Debug::AssertExternallySynchronized&lt;T&gt; is used fairly consistently throughout Stroika to ‘wrap’ objects in a thread-safety-checking envelope. This has no performance cost (space or runtime) in release builds, but has a significant (roughly 2x slowdown) in debug builds.</w:t>
       </w:r>
     </w:p>
     <w:p>
@@ -849,6 +492,7 @@
     </w:p>
     <w:p>
       <w:r>
+        <w:lastRenderedPageBreak/>
         <w:t>This doesn’t completely replace tools like thread-sanitizer, and valgrind/helgrind, but it does help provide simpler, and clearer diagnostics directly when you are running your threaded applications.</w:t>
       </w:r>
     </w:p>
@@ -872,6 +516,116 @@
       </w:r>
     </w:p>
     <w:p/>
+    <w:p>
+      <w:pPr>
+        <w:pStyle w:val="Heading1"/>
+      </w:pPr>
+      <w:r>
+        <w:lastRenderedPageBreak/>
+        <w:t>‘Quasi-namespace’</w:t>
+      </w:r>
+    </w:p>
+    <w:p>
+      <w:r>
+        <w:t>Why are Ptr objects ‘struct’ / ‘class’ instead of actual namespace</w:t>
+      </w:r>
+      <w:r>
+        <w:t>s?</w:t>
+      </w:r>
+    </w:p>
+    <w:p>
+      <w:r>
+        <w:t>Things like ‘Stream’ or ‘Thread’ or ‘Socket’ – are just logical groupings</w:t>
+      </w:r>
+    </w:p>
+    <w:p>
+      <w:r>
+        <w:t xml:space="preserve">These </w:t>
+      </w:r>
+      <w:r>
+        <w:t>logical groupings could have</w:t>
+      </w:r>
+      <w:r>
+        <w:t xml:space="preserve"> implemented using actual namespaces or just struct’s acting as ‘quasi’ namespaces.</w:t>
+      </w:r>
+    </w:p>
+    <w:p>
+      <w:r>
+        <w:t>Advantages of using ‘namespace’:</w:t>
+      </w:r>
+    </w:p>
+    <w:p>
+      <w:pPr>
+        <w:pStyle w:val="ListParagraph"/>
+        <w:numPr>
+          <w:ilvl w:val="0"/>
+          <w:numId w:val="5"/>
+        </w:numPr>
+      </w:pPr>
+      <w:r>
+        <w:t>This is logically the best fit</w:t>
+      </w:r>
+    </w:p>
+    <w:p>
+      <w:pPr>
+        <w:pStyle w:val="ListParagraph"/>
+        <w:numPr>
+          <w:ilvl w:val="0"/>
+          <w:numId w:val="5"/>
+        </w:numPr>
+      </w:pPr>
+      <w:r>
+        <w:t>There are a number of namespace specific features – inlining and importing namespaces to leverage</w:t>
+      </w:r>
+    </w:p>
+    <w:p>
+      <w:r>
+        <w:t>Advantages of using struct/class</w:t>
+      </w:r>
+    </w:p>
+    <w:p>
+      <w:pPr>
+        <w:pStyle w:val="ListParagraph"/>
+        <w:numPr>
+          <w:ilvl w:val="0"/>
+          <w:numId w:val="5"/>
+        </w:numPr>
+      </w:pPr>
+      <w:r>
+        <w:t>Namespaces offer no mechanism for private or protected access control, which for many of our uses is very helpful</w:t>
+      </w:r>
+    </w:p>
+    <w:p>
+      <w:pPr>
+        <w:pStyle w:val="ListParagraph"/>
+        <w:numPr>
+          <w:ilvl w:val="0"/>
+          <w:numId w:val="5"/>
+        </w:numPr>
+      </w:pPr>
+      <w:r>
+        <w:t>Namespaces cannot be templated (classes/structs can) – which makes clearer the grouping between classes (e.g. InputStream&lt;char&gt;::Ptr and InputStream&lt;char&gt;::_IRep more clearly related than InputStream::Ptr&lt;char&gt; and InputStream::_IRep&lt;char&gt;).</w:t>
+      </w:r>
+    </w:p>
+    <w:p>
+      <w:pPr>
+        <w:pStyle w:val="ListParagraph"/>
+        <w:numPr>
+          <w:ilvl w:val="0"/>
+          <w:numId w:val="5"/>
+        </w:numPr>
+      </w:pPr>
+      <w:r>
+        <w:t>Classes provide their own mechanism for automated related lookup (nested classes see members from parents) – which is helpful</w:t>
+      </w:r>
+    </w:p>
+    <w:p>
+      <w:r>
+        <w:t>In the end – no very strong arguments, but for now I’ve gone with ‘struct/class’</w:t>
+      </w:r>
+      <w:bookmarkStart w:id="0" w:name="_GoBack"/>
+      <w:bookmarkEnd w:id="0"/>
+    </w:p>
     <w:sectPr>
       <w:pgSz w:w="12240" w:h="15840"/>
       <w:pgMar w:top="1440" w:right="1440" w:bottom="1440" w:left="1440" w:header="720" w:footer="720" w:gutter="0"/>

</xml_diff>